<commit_message>
Initial commit of motor driver along with an update to the pin assignments
</commit_message>
<xml_diff>
--- a/boards/ek-lm3s8962/uart_echo/Updated Robot Pin Assignments.docx
+++ b/boards/ek-lm3s8962/uart_echo/Updated Robot Pin Assignments.docx
@@ -1,6 +1,6 @@
 
 <file path=word/document.xml><?xml version="1.0" encoding="utf-8"?>
-<w:document xmlns:wpc="http://schemas.microsoft.com/office/word/2010/wordprocessingCanvas" xmlns:mc="http://schemas.openxmlformats.org/markup-compatibility/2006" xmlns:o="urn:schemas-microsoft-com:office:office" xmlns:r="http://schemas.openxmlformats.org/officeDocument/2006/relationships" xmlns:m="http://schemas.openxmlformats.org/officeDocument/2006/math" xmlns:v="urn:schemas-microsoft-com:vml" xmlns:wp14="http://schemas.microsoft.com/office/word/2010/wordprocessingDrawing" xmlns:wp="http://schemas.openxmlformats.org/drawingml/2006/wordprocessingDrawing" xmlns:w10="urn:schemas-microsoft-com:office:word" xmlns:w="http://schemas.openxmlformats.org/wordprocessingml/2006/main" xmlns:w14="http://schemas.microsoft.com/office/word/2010/wordml" xmlns:wpg="http://schemas.microsoft.com/office/word/2010/wordprocessingGroup" xmlns:wpi="http://schemas.microsoft.com/office/word/2010/wordprocessingInk" xmlns:wne="http://schemas.microsoft.com/office/word/2006/wordml" xmlns:wps="http://schemas.microsoft.com/office/word/2010/wordprocessingShape" mc:Ignorable="w14 wp14">
+<w:document xmlns:ve="http://schemas.openxmlformats.org/markup-compatibility/2006" xmlns:o="urn:schemas-microsoft-com:office:office" xmlns:r="http://schemas.openxmlformats.org/officeDocument/2006/relationships" xmlns:m="http://schemas.openxmlformats.org/officeDocument/2006/math" xmlns:v="urn:schemas-microsoft-com:vml" xmlns:wp="http://schemas.openxmlformats.org/drawingml/2006/wordprocessingDrawing" xmlns:w10="urn:schemas-microsoft-com:office:word" xmlns:w="http://schemas.openxmlformats.org/wordprocessingml/2006/main" xmlns:wne="http://schemas.microsoft.com/office/word/2006/wordml">
   <w:body>
     <w:p>
       <w:pPr>
@@ -83,7 +83,6 @@
           <w:szCs w:val="24"/>
         </w:rPr>
       </w:pPr>
-      <w:proofErr w:type="spellStart"/>
       <w:r>
         <w:rPr>
           <w:rFonts w:ascii="Times New Roman" w:hAnsi="Times New Roman" w:cs="Times New Roman"/>
@@ -100,7 +99,6 @@
         </w:rPr>
         <w:t>A</w:t>
       </w:r>
-      <w:proofErr w:type="spellEnd"/>
     </w:p>
     <w:p>
       <w:pPr>
@@ -123,6 +121,14 @@
         </w:rPr>
         <w:t>PF0/ PWM0/UP switch</w:t>
       </w:r>
+      <w:r>
+        <w:rPr>
+          <w:rFonts w:ascii="Times New Roman" w:hAnsi="Times New Roman" w:cs="Times New Roman"/>
+          <w:sz w:val="24"/>
+          <w:szCs w:val="24"/>
+        </w:rPr>
+        <w:t xml:space="preserve"> -&gt; connected to the yellow wire</w:t>
+      </w:r>
     </w:p>
     <w:p>
       <w:pPr>
@@ -144,35 +150,42 @@
         </w:rPr>
         <w:t>PE0</w:t>
       </w:r>
-    </w:p>
-    <w:p>
-      <w:pPr>
-        <w:autoSpaceDE w:val="0"/>
-        <w:autoSpaceDN w:val="0"/>
-        <w:adjustRightInd w:val="0"/>
-        <w:spacing w:after="0" w:line="240" w:lineRule="auto"/>
-        <w:contextualSpacing/>
-        <w:rPr>
-          <w:rFonts w:ascii="Times New Roman" w:hAnsi="Times New Roman" w:cs="Times New Roman"/>
-          <w:sz w:val="24"/>
-          <w:szCs w:val="24"/>
-        </w:rPr>
-      </w:pPr>
-    </w:p>
-    <w:p>
-      <w:pPr>
-        <w:autoSpaceDE w:val="0"/>
-        <w:autoSpaceDN w:val="0"/>
-        <w:adjustRightInd w:val="0"/>
-        <w:spacing w:after="0" w:line="240" w:lineRule="auto"/>
-        <w:contextualSpacing/>
-        <w:rPr>
-          <w:rFonts w:ascii="Times New Roman" w:hAnsi="Times New Roman" w:cs="Times New Roman"/>
-          <w:sz w:val="24"/>
-          <w:szCs w:val="24"/>
-        </w:rPr>
-      </w:pPr>
-      <w:proofErr w:type="spellStart"/>
+      <w:r>
+        <w:rPr>
+          <w:rFonts w:ascii="Times New Roman" w:hAnsi="Times New Roman" w:cs="Times New Roman"/>
+          <w:sz w:val="24"/>
+          <w:szCs w:val="24"/>
+        </w:rPr>
+        <w:t xml:space="preserve"> -&gt; orange wire</w:t>
+      </w:r>
+    </w:p>
+    <w:p>
+      <w:pPr>
+        <w:autoSpaceDE w:val="0"/>
+        <w:autoSpaceDN w:val="0"/>
+        <w:adjustRightInd w:val="0"/>
+        <w:spacing w:after="0" w:line="240" w:lineRule="auto"/>
+        <w:contextualSpacing/>
+        <w:rPr>
+          <w:rFonts w:ascii="Times New Roman" w:hAnsi="Times New Roman" w:cs="Times New Roman"/>
+          <w:sz w:val="24"/>
+          <w:szCs w:val="24"/>
+        </w:rPr>
+      </w:pPr>
+    </w:p>
+    <w:p>
+      <w:pPr>
+        <w:autoSpaceDE w:val="0"/>
+        <w:autoSpaceDN w:val="0"/>
+        <w:adjustRightInd w:val="0"/>
+        <w:spacing w:after="0" w:line="240" w:lineRule="auto"/>
+        <w:contextualSpacing/>
+        <w:rPr>
+          <w:rFonts w:ascii="Times New Roman" w:hAnsi="Times New Roman" w:cs="Times New Roman"/>
+          <w:sz w:val="24"/>
+          <w:szCs w:val="24"/>
+        </w:rPr>
+      </w:pPr>
       <w:r>
         <w:rPr>
           <w:rFonts w:ascii="Times New Roman" w:hAnsi="Times New Roman" w:cs="Times New Roman"/>
@@ -181,7 +194,6 @@
         </w:rPr>
         <w:t>MotorB</w:t>
       </w:r>
-      <w:proofErr w:type="spellEnd"/>
     </w:p>
     <w:p>
       <w:pPr>
@@ -201,6 +213,14 @@
         </w:rPr>
         <w:t>PF1/ PWM1/DOWN switch</w:t>
       </w:r>
+      <w:r>
+        <w:rPr>
+          <w:rFonts w:ascii="Times New Roman" w:hAnsi="Times New Roman" w:cs="Times New Roman"/>
+          <w:sz w:val="24"/>
+          <w:szCs w:val="24"/>
+        </w:rPr>
+        <w:t xml:space="preserve"> -&gt; purple wire</w:t>
+      </w:r>
     </w:p>
     <w:p>
       <w:pPr>
@@ -223,29 +243,36 @@
         </w:rPr>
         <w:t>PE1</w:t>
       </w:r>
-    </w:p>
-    <w:p>
-      <w:pPr>
-        <w:spacing w:after="0"/>
-        <w:contextualSpacing/>
-        <w:rPr>
-          <w:rFonts w:ascii="Times New Roman" w:hAnsi="Times New Roman" w:cs="Times New Roman"/>
-          <w:sz w:val="24"/>
-          <w:szCs w:val="24"/>
-        </w:rPr>
-      </w:pPr>
-    </w:p>
-    <w:p>
-      <w:pPr>
-        <w:spacing w:after="0"/>
-        <w:contextualSpacing/>
-        <w:rPr>
-          <w:rFonts w:ascii="Times New Roman" w:hAnsi="Times New Roman" w:cs="Times New Roman"/>
-          <w:sz w:val="24"/>
-          <w:szCs w:val="24"/>
-        </w:rPr>
-      </w:pPr>
-      <w:proofErr w:type="spellStart"/>
+      <w:r>
+        <w:rPr>
+          <w:rFonts w:ascii="Times New Roman" w:hAnsi="Times New Roman" w:cs="Times New Roman"/>
+          <w:sz w:val="24"/>
+          <w:szCs w:val="24"/>
+        </w:rPr>
+        <w:t xml:space="preserve"> -&gt; blue wire</w:t>
+      </w:r>
+    </w:p>
+    <w:p>
+      <w:pPr>
+        <w:spacing w:after="0"/>
+        <w:contextualSpacing/>
+        <w:rPr>
+          <w:rFonts w:ascii="Times New Roman" w:hAnsi="Times New Roman" w:cs="Times New Roman"/>
+          <w:sz w:val="24"/>
+          <w:szCs w:val="24"/>
+        </w:rPr>
+      </w:pPr>
+    </w:p>
+    <w:p>
+      <w:pPr>
+        <w:spacing w:after="0"/>
+        <w:contextualSpacing/>
+        <w:rPr>
+          <w:rFonts w:ascii="Times New Roman" w:hAnsi="Times New Roman" w:cs="Times New Roman"/>
+          <w:sz w:val="24"/>
+          <w:szCs w:val="24"/>
+        </w:rPr>
+      </w:pPr>
       <w:r>
         <w:rPr>
           <w:rFonts w:ascii="Times New Roman" w:hAnsi="Times New Roman" w:cs="Times New Roman"/>
@@ -254,7 +281,6 @@
         </w:rPr>
         <w:t>Tach</w:t>
       </w:r>
-      <w:proofErr w:type="spellEnd"/>
     </w:p>
     <w:p>
       <w:pPr>
@@ -665,7 +691,7 @@
 </file>
 
 <file path=word/styles.xml><?xml version="1.0" encoding="utf-8"?>
-<w:styles xmlns:mc="http://schemas.openxmlformats.org/markup-compatibility/2006" xmlns:r="http://schemas.openxmlformats.org/officeDocument/2006/relationships" xmlns:w="http://schemas.openxmlformats.org/wordprocessingml/2006/main" xmlns:w14="http://schemas.microsoft.com/office/word/2010/wordml" mc:Ignorable="w14">
+<w:styles xmlns:r="http://schemas.openxmlformats.org/officeDocument/2006/relationships" xmlns:w="http://schemas.openxmlformats.org/wordprocessingml/2006/main">
   <w:docDefaults>
     <w:rPrDefault>
       <w:rPr>
@@ -823,6 +849,7 @@
   <w:style w:type="paragraph" w:default="1" w:styleId="Normal">
     <w:name w:val="Normal"/>
     <w:qFormat/>
+    <w:rsid w:val="007B19AD"/>
   </w:style>
   <w:style w:type="character" w:default="1" w:styleId="DefaultParagraphFont">
     <w:name w:val="Default Paragraph Font"/>
@@ -835,6 +862,7 @@
     <w:uiPriority w:val="99"/>
     <w:semiHidden/>
     <w:unhideWhenUsed/>
+    <w:qFormat/>
     <w:tblPr>
       <w:tblInd w:w="0" w:type="dxa"/>
       <w:tblCellMar>

</xml_diff>